<commit_message>
Added files and screenshots
</commit_message>
<xml_diff>
--- a/Answer_sheet1.docx
+++ b/Answer_sheet1.docx
@@ -1,6 +1,6 @@
 
 <file path=word/document.xml><?xml version="1.0" encoding="utf-8"?>
-<w:document xmlns:wpc="http://schemas.microsoft.com/office/word/2010/wordprocessingCanvas" xmlns:cx="http://schemas.microsoft.com/office/drawing/2014/chartex" xmlns:cx1="http://schemas.microsoft.com/office/drawing/2015/9/8/chartex" xmlns:cx2="http://schemas.microsoft.com/office/drawing/2015/10/21/chartex" xmlns:cx3="http://schemas.microsoft.com/office/drawing/2016/5/9/chartex" xmlns:cx4="http://schemas.microsoft.com/office/drawing/2016/5/10/chartex" xmlns:cx5="http://schemas.microsoft.com/office/drawing/2016/5/11/chartex" xmlns:cx6="http://schemas.microsoft.com/office/drawing/2016/5/12/chartex" xmlns:cx7="http://schemas.microsoft.com/office/drawing/2016/5/13/chartex" xmlns:cx8="http://schemas.microsoft.com/office/drawing/2016/5/14/chartex" xmlns:mc="http://schemas.openxmlformats.org/markup-compatibility/2006" xmlns:aink="http://schemas.microsoft.com/office/drawing/2016/ink" xmlns:am3d="http://schemas.microsoft.com/office/drawing/2017/model3d" xmlns:o="urn:schemas-microsoft-com:office:office" xmlns:oel="http://schemas.microsoft.com/office/2019/extlst" xmlns:r="http://schemas.openxmlformats.org/officeDocument/2006/relationships" xmlns:m="http://schemas.openxmlformats.org/officeDocument/2006/math" xmlns:v="urn:schemas-microsoft-com:vml" xmlns:wp14="http://schemas.microsoft.com/office/word/2010/wordprocessingDrawing" xmlns:wp="http://schemas.openxmlformats.org/drawingml/2006/wordprocessingDrawing" xmlns:w10="urn:schemas-microsoft-com:office:word" xmlns:w="http://schemas.openxmlformats.org/wordprocessingml/2006/main" xmlns:w14="http://schemas.microsoft.com/office/word/2010/wordml" xmlns:w15="http://schemas.microsoft.com/office/word/2012/wordml" xmlns:w16cex="http://schemas.microsoft.com/office/word/2018/wordml/cex" xmlns:w16cid="http://schemas.microsoft.com/office/word/2016/wordml/cid" xmlns:w16="http://schemas.microsoft.com/office/word/2018/wordml" xmlns:w16du="http://schemas.microsoft.com/office/word/2023/wordml/word16du" xmlns:w16sdtdh="http://schemas.microsoft.com/office/word/2020/wordml/sdtdatahash" xmlns:w16se="http://schemas.microsoft.com/office/word/2015/wordml/symex" xmlns:wpg="http://schemas.microsoft.com/office/word/2010/wordprocessingGroup" xmlns:wpi="http://schemas.microsoft.com/office/word/2010/wordprocessingInk" xmlns:wne="http://schemas.microsoft.com/office/word/2006/wordml" xmlns:wps="http://schemas.microsoft.com/office/word/2010/wordprocessingShape" mc:Ignorable="w14 w15 w16se w16cid w16 w16cex w16sdtdh w16du wp14">
+<w:document xmlns:wpc="http://schemas.microsoft.com/office/word/2010/wordprocessingCanvas" xmlns:cx="http://schemas.microsoft.com/office/drawing/2014/chartex" xmlns:cx1="http://schemas.microsoft.com/office/drawing/2015/9/8/chartex" xmlns:cx2="http://schemas.microsoft.com/office/drawing/2015/10/21/chartex" xmlns:cx3="http://schemas.microsoft.com/office/drawing/2016/5/9/chartex" xmlns:cx4="http://schemas.microsoft.com/office/drawing/2016/5/10/chartex" xmlns:cx5="http://schemas.microsoft.com/office/drawing/2016/5/11/chartex" xmlns:cx6="http://schemas.microsoft.com/office/drawing/2016/5/12/chartex" xmlns:cx7="http://schemas.microsoft.com/office/drawing/2016/5/13/chartex" xmlns:cx8="http://schemas.microsoft.com/office/drawing/2016/5/14/chartex" xmlns:mc="http://schemas.openxmlformats.org/markup-compatibility/2006" xmlns:aink="http://schemas.microsoft.com/office/drawing/2016/ink" xmlns:am3d="http://schemas.microsoft.com/office/drawing/2017/model3d" xmlns:o="urn:schemas-microsoft-com:office:office" xmlns:oel="http://schemas.microsoft.com/office/2019/extlst" xmlns:r="http://schemas.openxmlformats.org/officeDocument/2006/relationships" xmlns:m="http://schemas.openxmlformats.org/officeDocument/2006/math" xmlns:v="urn:schemas-microsoft-com:vml" xmlns:wp14="http://schemas.microsoft.com/office/word/2010/wordprocessingDrawing" xmlns:wp="http://schemas.openxmlformats.org/drawingml/2006/wordprocessingDrawing" xmlns:w10="urn:schemas-microsoft-com:office:word" xmlns:w="http://schemas.openxmlformats.org/wordprocessingml/2006/main" xmlns:w14="http://schemas.microsoft.com/office/word/2010/wordml" xmlns:w15="http://schemas.microsoft.com/office/word/2012/wordml" xmlns:w16cex="http://schemas.microsoft.com/office/word/2018/wordml/cex" xmlns:w16cid="http://schemas.microsoft.com/office/word/2016/wordml/cid" xmlns:w16="http://schemas.microsoft.com/office/word/2018/wordml" xmlns:w16du="http://schemas.microsoft.com/office/word/2023/wordml/word16du" xmlns:w16sdtdh="http://schemas.microsoft.com/office/word/2020/wordml/sdtdatahash" xmlns:w16sdtfl="http://schemas.microsoft.com/office/word/2024/wordml/sdtformatlock" xmlns:w16se="http://schemas.microsoft.com/office/word/2015/wordml/symex" xmlns:wpg="http://schemas.microsoft.com/office/word/2010/wordprocessingGroup" xmlns:wpi="http://schemas.microsoft.com/office/word/2010/wordprocessingInk" xmlns:wne="http://schemas.microsoft.com/office/word/2006/wordml" xmlns:wps="http://schemas.microsoft.com/office/word/2010/wordprocessingShape" mc:Ignorable="w14 w15 w16se w16cid w16 w16cex w16sdtdh w16sdtfl w16du wp14">
   <w:body>
     <w:p>
       <w:pPr>
@@ -114,14 +114,24 @@
         </w:rPr>
         <w:t xml:space="preserve"> </w:t>
       </w:r>
-    </w:p>
-    <w:p>
-      <w:pPr>
-        <w:rPr>
-          <w:rFonts w:ascii="Times New Roman" w:hAnsi="Times New Roman" w:cs="Times New Roman"/>
+      <w:r>
+        <w:rPr>
+          <w:rFonts w:ascii="Times New Roman" w:hAnsi="Times New Roman" w:cs="Times New Roman"/>
+          <w:b/>
+          <w:bCs/>
           <w:sz w:val="32"/>
           <w:szCs w:val="32"/>
         </w:rPr>
+        <w:t>L02</w:t>
+      </w:r>
+    </w:p>
+    <w:p>
+      <w:pPr>
+        <w:rPr>
+          <w:rFonts w:ascii="Times New Roman" w:hAnsi="Times New Roman" w:cs="Times New Roman"/>
+          <w:sz w:val="32"/>
+          <w:szCs w:val="32"/>
+        </w:rPr>
       </w:pPr>
     </w:p>
     <w:p>
@@ -155,20 +165,64 @@
         <w:rPr>
           <w:rFonts w:ascii="Times New Roman" w:hAnsi="Times New Roman" w:cs="Times New Roman"/>
         </w:rPr>
-        <w:t>Name 1 (UCID#)</w:t>
-      </w:r>
-    </w:p>
-    <w:p>
-      <w:pPr>
-        <w:rPr>
-          <w:rFonts w:ascii="Times New Roman" w:hAnsi="Times New Roman" w:cs="Times New Roman"/>
-        </w:rPr>
-      </w:pPr>
-      <w:r>
-        <w:rPr>
-          <w:rFonts w:ascii="Times New Roman" w:hAnsi="Times New Roman" w:cs="Times New Roman"/>
-        </w:rPr>
-        <w:t>Name 2 (UCID#)</w:t>
+        <w:t>Akila Fernando</w:t>
+      </w:r>
+      <w:r>
+        <w:rPr>
+          <w:rFonts w:ascii="Times New Roman" w:hAnsi="Times New Roman" w:cs="Times New Roman"/>
+        </w:rPr>
+        <w:t xml:space="preserve"> (</w:t>
+      </w:r>
+      <w:r>
+        <w:rPr>
+          <w:rFonts w:ascii="Times New Roman" w:hAnsi="Times New Roman" w:cs="Times New Roman"/>
+        </w:rPr>
+        <w:t>30169955</w:t>
+      </w:r>
+      <w:r>
+        <w:rPr>
+          <w:rFonts w:ascii="Times New Roman" w:hAnsi="Times New Roman" w:cs="Times New Roman"/>
+        </w:rPr>
+        <w:t>)</w:t>
+      </w:r>
+    </w:p>
+    <w:p>
+      <w:pPr>
+        <w:rPr>
+          <w:rFonts w:ascii="Times New Roman" w:hAnsi="Times New Roman" w:cs="Times New Roman"/>
+        </w:rPr>
+      </w:pPr>
+      <w:r>
+        <w:rPr>
+          <w:rFonts w:ascii="Times New Roman" w:hAnsi="Times New Roman" w:cs="Times New Roman"/>
+        </w:rPr>
+        <w:t xml:space="preserve">Tanvi </w:t>
+      </w:r>
+      <w:proofErr w:type="spellStart"/>
+      <w:r>
+        <w:rPr>
+          <w:rFonts w:ascii="Times New Roman" w:hAnsi="Times New Roman" w:cs="Times New Roman"/>
+        </w:rPr>
+        <w:t>Mahalwar</w:t>
+      </w:r>
+      <w:proofErr w:type="spellEnd"/>
+      <w:r>
+        <w:rPr>
+          <w:rFonts w:ascii="Times New Roman" w:hAnsi="Times New Roman" w:cs="Times New Roman"/>
+        </w:rPr>
+        <w:t xml:space="preserve"> (</w:t>
+      </w:r>
+      <w:r>
+        <w:rPr>
+          <w:rFonts w:ascii="Times New Roman" w:hAnsi="Times New Roman" w:cs="Times New Roman"/>
+        </w:rPr>
+        <w:t>30210358</w:t>
+      </w:r>
+      <w:r>
+        <w:rPr>
+          <w:rFonts w:ascii="Times New Roman" w:hAnsi="Times New Roman" w:cs="Times New Roman"/>
+        </w:rPr>
+        <w:t>)</w:t>
       </w:r>
     </w:p>
     <w:p/>
@@ -250,61 +304,50 @@
           <w:szCs w:val="28"/>
         </w:rPr>
       </w:pPr>
-    </w:p>
-    <w:p>
-      <w:pPr>
-        <w:rPr>
-          <w:rFonts w:ascii="Times New Roman" w:hAnsi="Times New Roman" w:cs="Times New Roman"/>
-          <w:b/>
-          <w:bCs/>
-          <w:sz w:val="28"/>
-          <w:szCs w:val="28"/>
-        </w:rPr>
-      </w:pPr>
-    </w:p>
-    <w:p>
-      <w:pPr>
-        <w:rPr>
-          <w:rFonts w:ascii="Times New Roman" w:hAnsi="Times New Roman" w:cs="Times New Roman"/>
-          <w:b/>
-          <w:bCs/>
-          <w:sz w:val="28"/>
-          <w:szCs w:val="28"/>
-        </w:rPr>
-      </w:pPr>
-    </w:p>
-    <w:p>
-      <w:pPr>
-        <w:rPr>
-          <w:rFonts w:ascii="Times New Roman" w:hAnsi="Times New Roman" w:cs="Times New Roman"/>
-          <w:b/>
-          <w:bCs/>
-          <w:sz w:val="28"/>
-          <w:szCs w:val="28"/>
-        </w:rPr>
-      </w:pPr>
-    </w:p>
-    <w:p>
-      <w:pPr>
-        <w:rPr>
-          <w:rFonts w:ascii="Times New Roman" w:hAnsi="Times New Roman" w:cs="Times New Roman"/>
-          <w:b/>
-          <w:bCs/>
-          <w:sz w:val="28"/>
-          <w:szCs w:val="28"/>
-        </w:rPr>
-      </w:pPr>
-    </w:p>
-    <w:p>
-      <w:pPr>
-        <w:rPr>
-          <w:rFonts w:ascii="Times New Roman" w:hAnsi="Times New Roman" w:cs="Times New Roman"/>
-          <w:b/>
-          <w:bCs/>
-          <w:sz w:val="28"/>
-          <w:szCs w:val="28"/>
-        </w:rPr>
-      </w:pPr>
+      <w:r>
+        <w:rPr>
+          <w:rFonts w:ascii="Times New Roman" w:hAnsi="Times New Roman" w:cs="Times New Roman"/>
+          <w:b/>
+          <w:bCs/>
+          <w:sz w:val="28"/>
+          <w:szCs w:val="28"/>
+        </w:rPr>
+        <w:drawing>
+          <wp:inline distT="0" distB="0" distL="0" distR="0" wp14:anchorId="6F25B7E4" wp14:editId="4F375F93">
+            <wp:extent cx="5943600" cy="4596765"/>
+            <wp:effectExtent l="0" t="0" r="0" b="0"/>
+            <wp:docPr id="719280214" name="Picture 1" descr="A screenshot of a personal page&#10;&#10;Description automatically generated"/>
+            <wp:cNvGraphicFramePr>
+              <a:graphicFrameLocks xmlns:a="http://schemas.openxmlformats.org/drawingml/2006/main" noChangeAspect="1"/>
+            </wp:cNvGraphicFramePr>
+            <a:graphic xmlns:a="http://schemas.openxmlformats.org/drawingml/2006/main">
+              <a:graphicData uri="http://schemas.openxmlformats.org/drawingml/2006/picture">
+                <pic:pic xmlns:pic="http://schemas.openxmlformats.org/drawingml/2006/picture">
+                  <pic:nvPicPr>
+                    <pic:cNvPr id="719280214" name="Picture 1" descr="A screenshot of a personal page&#10;&#10;Description automatically generated"/>
+                    <pic:cNvPicPr/>
+                  </pic:nvPicPr>
+                  <pic:blipFill>
+                    <a:blip r:embed="rId5"/>
+                    <a:stretch>
+                      <a:fillRect/>
+                    </a:stretch>
+                  </pic:blipFill>
+                  <pic:spPr>
+                    <a:xfrm>
+                      <a:off x="0" y="0"/>
+                      <a:ext cx="5943600" cy="4596765"/>
+                    </a:xfrm>
+                    <a:prstGeom prst="rect">
+                      <a:avLst/>
+                    </a:prstGeom>
+                  </pic:spPr>
+                </pic:pic>
+              </a:graphicData>
+            </a:graphic>
+          </wp:inline>
+        </w:drawing>
+      </w:r>
     </w:p>
     <w:p>
       <w:pPr>
@@ -370,6 +413,7 @@
           <w:szCs w:val="28"/>
           <w:u w:val="single"/>
         </w:rPr>
+        <w:lastRenderedPageBreak/>
         <w:t>Exercise 2 Answer:</w:t>
       </w:r>
     </w:p>
@@ -391,8 +435,6 @@
         </w:numPr>
         <w:rPr>
           <w:rFonts w:ascii="Times New Roman" w:hAnsi="Times New Roman" w:cs="Times New Roman"/>
-          <w:b/>
-          <w:bCs/>
           <w:sz w:val="28"/>
           <w:szCs w:val="28"/>
         </w:rPr>
@@ -416,6 +458,24 @@
           <w:szCs w:val="28"/>
         </w:rPr>
         <w:t>:</w:t>
+      </w:r>
+      <w:r>
+        <w:rPr>
+          <w:rFonts w:ascii="Times New Roman" w:hAnsi="Times New Roman" w:cs="Times New Roman"/>
+          <w:b/>
+          <w:bCs/>
+          <w:sz w:val="28"/>
+          <w:szCs w:val="28"/>
+        </w:rPr>
+        <w:t xml:space="preserve"> </w:t>
+      </w:r>
+      <w:r>
+        <w:rPr>
+          <w:rFonts w:ascii="Times New Roman" w:hAnsi="Times New Roman" w:cs="Times New Roman"/>
+          <w:sz w:val="28"/>
+          <w:szCs w:val="28"/>
+        </w:rPr>
+        <w:t>Percent would make the table adapt to the size of the tab while Pixels would stay static regardless of tab size</w:t>
       </w:r>
     </w:p>
     <w:p>
@@ -453,6 +513,7 @@
           <w:sz w:val="28"/>
           <w:szCs w:val="28"/>
         </w:rPr>
+        <w:lastRenderedPageBreak/>
         <w:t>Output</w:t>
       </w:r>
       <w:r>
@@ -464,6 +525,123 @@
           <w:szCs w:val="28"/>
         </w:rPr>
         <w:t>:</w:t>
+      </w:r>
+      <w:r>
+        <w:rPr>
+          <w:rFonts w:ascii="Times New Roman" w:hAnsi="Times New Roman" w:cs="Times New Roman"/>
+          <w:b/>
+          <w:bCs/>
+          <w:noProof/>
+          <w:sz w:val="28"/>
+          <w:szCs w:val="28"/>
+        </w:rPr>
+        <w:drawing>
+          <wp:inline distT="0" distB="0" distL="0" distR="0" wp14:anchorId="03F5F6AB" wp14:editId="2541650A">
+            <wp:extent cx="5934075" cy="6191250"/>
+            <wp:effectExtent l="0" t="0" r="9525" b="0"/>
+            <wp:docPr id="1768658716" name="Picture 1"/>
+            <wp:cNvGraphicFramePr>
+              <a:graphicFrameLocks xmlns:a="http://schemas.openxmlformats.org/drawingml/2006/main" noChangeAspect="1"/>
+            </wp:cNvGraphicFramePr>
+            <a:graphic xmlns:a="http://schemas.openxmlformats.org/drawingml/2006/main">
+              <a:graphicData uri="http://schemas.openxmlformats.org/drawingml/2006/picture">
+                <pic:pic xmlns:pic="http://schemas.openxmlformats.org/drawingml/2006/picture">
+                  <pic:nvPicPr>
+                    <pic:cNvPr id="0" name="Picture 1"/>
+                    <pic:cNvPicPr>
+                      <a:picLocks noChangeAspect="1" noChangeArrowheads="1"/>
+                    </pic:cNvPicPr>
+                  </pic:nvPicPr>
+                  <pic:blipFill>
+                    <a:blip r:embed="rId6">
+                      <a:extLst>
+                        <a:ext uri="{28A0092B-C50C-407E-A947-70E740481C1C}">
+                          <a14:useLocalDpi xmlns:a14="http://schemas.microsoft.com/office/drawing/2010/main" val="0"/>
+                        </a:ext>
+                      </a:extLst>
+                    </a:blip>
+                    <a:srcRect/>
+                    <a:stretch>
+                      <a:fillRect/>
+                    </a:stretch>
+                  </pic:blipFill>
+                  <pic:spPr bwMode="auto">
+                    <a:xfrm>
+                      <a:off x="0" y="0"/>
+                      <a:ext cx="5934075" cy="6191250"/>
+                    </a:xfrm>
+                    <a:prstGeom prst="rect">
+                      <a:avLst/>
+                    </a:prstGeom>
+                    <a:noFill/>
+                    <a:ln>
+                      <a:noFill/>
+                    </a:ln>
+                  </pic:spPr>
+                </pic:pic>
+              </a:graphicData>
+            </a:graphic>
+          </wp:inline>
+        </w:drawing>
+      </w:r>
+      <w:r>
+        <w:rPr>
+          <w:rFonts w:ascii="Times New Roman" w:hAnsi="Times New Roman" w:cs="Times New Roman"/>
+          <w:b/>
+          <w:bCs/>
+          <w:noProof/>
+          <w:sz w:val="28"/>
+          <w:szCs w:val="28"/>
+        </w:rPr>
+        <w:lastRenderedPageBreak/>
+        <w:drawing>
+          <wp:inline distT="0" distB="0" distL="0" distR="0" wp14:anchorId="2F502431" wp14:editId="0F91EFDC">
+            <wp:extent cx="5943600" cy="6562725"/>
+            <wp:effectExtent l="0" t="0" r="0" b="9525"/>
+            <wp:docPr id="1311782470" name="Picture 2"/>
+            <wp:cNvGraphicFramePr>
+              <a:graphicFrameLocks xmlns:a="http://schemas.openxmlformats.org/drawingml/2006/main" noChangeAspect="1"/>
+            </wp:cNvGraphicFramePr>
+            <a:graphic xmlns:a="http://schemas.openxmlformats.org/drawingml/2006/main">
+              <a:graphicData uri="http://schemas.openxmlformats.org/drawingml/2006/picture">
+                <pic:pic xmlns:pic="http://schemas.openxmlformats.org/drawingml/2006/picture">
+                  <pic:nvPicPr>
+                    <pic:cNvPr id="0" name="Picture 2"/>
+                    <pic:cNvPicPr>
+                      <a:picLocks noChangeAspect="1" noChangeArrowheads="1"/>
+                    </pic:cNvPicPr>
+                  </pic:nvPicPr>
+                  <pic:blipFill>
+                    <a:blip r:embed="rId7">
+                      <a:extLst>
+                        <a:ext uri="{28A0092B-C50C-407E-A947-70E740481C1C}">
+                          <a14:useLocalDpi xmlns:a14="http://schemas.microsoft.com/office/drawing/2010/main" val="0"/>
+                        </a:ext>
+                      </a:extLst>
+                    </a:blip>
+                    <a:srcRect/>
+                    <a:stretch>
+                      <a:fillRect/>
+                    </a:stretch>
+                  </pic:blipFill>
+                  <pic:spPr bwMode="auto">
+                    <a:xfrm>
+                      <a:off x="0" y="0"/>
+                      <a:ext cx="5943600" cy="6562725"/>
+                    </a:xfrm>
+                    <a:prstGeom prst="rect">
+                      <a:avLst/>
+                    </a:prstGeom>
+                    <a:noFill/>
+                    <a:ln>
+                      <a:noFill/>
+                    </a:ln>
+                  </pic:spPr>
+                </pic:pic>
+              </a:graphicData>
+            </a:graphic>
+          </wp:inline>
+        </w:drawing>
       </w:r>
     </w:p>
     <w:sectPr>
@@ -477,7 +655,7 @@
 </file>
 
 <file path=word/numbering.xml><?xml version="1.0" encoding="utf-8"?>
-<w:numbering xmlns:wpc="http://schemas.microsoft.com/office/word/2010/wordprocessingCanvas" xmlns:cx="http://schemas.microsoft.com/office/drawing/2014/chartex" xmlns:cx1="http://schemas.microsoft.com/office/drawing/2015/9/8/chartex" xmlns:cx2="http://schemas.microsoft.com/office/drawing/2015/10/21/chartex" xmlns:cx3="http://schemas.microsoft.com/office/drawing/2016/5/9/chartex" xmlns:cx4="http://schemas.microsoft.com/office/drawing/2016/5/10/chartex" xmlns:cx5="http://schemas.microsoft.com/office/drawing/2016/5/11/chartex" xmlns:cx6="http://schemas.microsoft.com/office/drawing/2016/5/12/chartex" xmlns:cx7="http://schemas.microsoft.com/office/drawing/2016/5/13/chartex" xmlns:cx8="http://schemas.microsoft.com/office/drawing/2016/5/14/chartex" xmlns:mc="http://schemas.openxmlformats.org/markup-compatibility/2006" xmlns:aink="http://schemas.microsoft.com/office/drawing/2016/ink" xmlns:am3d="http://schemas.microsoft.com/office/drawing/2017/model3d" xmlns:o="urn:schemas-microsoft-com:office:office" xmlns:oel="http://schemas.microsoft.com/office/2019/extlst" xmlns:r="http://schemas.openxmlformats.org/officeDocument/2006/relationships" xmlns:m="http://schemas.openxmlformats.org/officeDocument/2006/math" xmlns:v="urn:schemas-microsoft-com:vml" xmlns:wp14="http://schemas.microsoft.com/office/word/2010/wordprocessingDrawing" xmlns:wp="http://schemas.openxmlformats.org/drawingml/2006/wordprocessingDrawing" xmlns:w10="urn:schemas-microsoft-com:office:word" xmlns:w="http://schemas.openxmlformats.org/wordprocessingml/2006/main" xmlns:w14="http://schemas.microsoft.com/office/word/2010/wordml" xmlns:w15="http://schemas.microsoft.com/office/word/2012/wordml" xmlns:w16cex="http://schemas.microsoft.com/office/word/2018/wordml/cex" xmlns:w16cid="http://schemas.microsoft.com/office/word/2016/wordml/cid" xmlns:w16="http://schemas.microsoft.com/office/word/2018/wordml" xmlns:w16du="http://schemas.microsoft.com/office/word/2023/wordml/word16du" xmlns:w16sdtdh="http://schemas.microsoft.com/office/word/2020/wordml/sdtdatahash" xmlns:w16se="http://schemas.microsoft.com/office/word/2015/wordml/symex" xmlns:wpg="http://schemas.microsoft.com/office/word/2010/wordprocessingGroup" xmlns:wpi="http://schemas.microsoft.com/office/word/2010/wordprocessingInk" xmlns:wne="http://schemas.microsoft.com/office/word/2006/wordml" xmlns:wps="http://schemas.microsoft.com/office/word/2010/wordprocessingShape" mc:Ignorable="w14 w15 w16se w16cid w16 w16cex w16sdtdh w16du wp14">
+<w:numbering xmlns:wpc="http://schemas.microsoft.com/office/word/2010/wordprocessingCanvas" xmlns:cx="http://schemas.microsoft.com/office/drawing/2014/chartex" xmlns:cx1="http://schemas.microsoft.com/office/drawing/2015/9/8/chartex" xmlns:cx2="http://schemas.microsoft.com/office/drawing/2015/10/21/chartex" xmlns:cx3="http://schemas.microsoft.com/office/drawing/2016/5/9/chartex" xmlns:cx4="http://schemas.microsoft.com/office/drawing/2016/5/10/chartex" xmlns:cx5="http://schemas.microsoft.com/office/drawing/2016/5/11/chartex" xmlns:cx6="http://schemas.microsoft.com/office/drawing/2016/5/12/chartex" xmlns:cx7="http://schemas.microsoft.com/office/drawing/2016/5/13/chartex" xmlns:cx8="http://schemas.microsoft.com/office/drawing/2016/5/14/chartex" xmlns:mc="http://schemas.openxmlformats.org/markup-compatibility/2006" xmlns:aink="http://schemas.microsoft.com/office/drawing/2016/ink" xmlns:am3d="http://schemas.microsoft.com/office/drawing/2017/model3d" xmlns:o="urn:schemas-microsoft-com:office:office" xmlns:oel="http://schemas.microsoft.com/office/2019/extlst" xmlns:r="http://schemas.openxmlformats.org/officeDocument/2006/relationships" xmlns:m="http://schemas.openxmlformats.org/officeDocument/2006/math" xmlns:v="urn:schemas-microsoft-com:vml" xmlns:wp14="http://schemas.microsoft.com/office/word/2010/wordprocessingDrawing" xmlns:wp="http://schemas.openxmlformats.org/drawingml/2006/wordprocessingDrawing" xmlns:w10="urn:schemas-microsoft-com:office:word" xmlns:w="http://schemas.openxmlformats.org/wordprocessingml/2006/main" xmlns:w14="http://schemas.microsoft.com/office/word/2010/wordml" xmlns:w15="http://schemas.microsoft.com/office/word/2012/wordml" xmlns:w16cex="http://schemas.microsoft.com/office/word/2018/wordml/cex" xmlns:w16cid="http://schemas.microsoft.com/office/word/2016/wordml/cid" xmlns:w16="http://schemas.microsoft.com/office/word/2018/wordml" xmlns:w16du="http://schemas.microsoft.com/office/word/2023/wordml/word16du" xmlns:w16sdtdh="http://schemas.microsoft.com/office/word/2020/wordml/sdtdatahash" xmlns:w16sdtfl="http://schemas.microsoft.com/office/word/2024/wordml/sdtformatlock" xmlns:w16se="http://schemas.microsoft.com/office/word/2015/wordml/symex" xmlns:wpg="http://schemas.microsoft.com/office/word/2010/wordprocessingGroup" xmlns:wpi="http://schemas.microsoft.com/office/word/2010/wordprocessingInk" xmlns:wne="http://schemas.microsoft.com/office/word/2006/wordml" xmlns:wps="http://schemas.microsoft.com/office/word/2010/wordprocessingShape" mc:Ignorable="w14 w15 w16se w16cid w16 w16cex w16sdtdh w16sdtfl w16du wp14">
   <w:abstractNum w:abstractNumId="0" w15:restartNumberingAfterBreak="0">
     <w:nsid w:val="318C10BE"/>
     <w:multiLevelType w:val="hybridMultilevel"/>
@@ -571,7 +749,7 @@
 </file>
 
 <file path=word/styles.xml><?xml version="1.0" encoding="utf-8"?>
-<w:styles xmlns:mc="http://schemas.openxmlformats.org/markup-compatibility/2006" xmlns:r="http://schemas.openxmlformats.org/officeDocument/2006/relationships" xmlns:w="http://schemas.openxmlformats.org/wordprocessingml/2006/main" xmlns:w14="http://schemas.microsoft.com/office/word/2010/wordml" xmlns:w15="http://schemas.microsoft.com/office/word/2012/wordml" xmlns:w16cex="http://schemas.microsoft.com/office/word/2018/wordml/cex" xmlns:w16cid="http://schemas.microsoft.com/office/word/2016/wordml/cid" xmlns:w16="http://schemas.microsoft.com/office/word/2018/wordml" xmlns:w16du="http://schemas.microsoft.com/office/word/2023/wordml/word16du" xmlns:w16sdtdh="http://schemas.microsoft.com/office/word/2020/wordml/sdtdatahash" xmlns:w16se="http://schemas.microsoft.com/office/word/2015/wordml/symex" mc:Ignorable="w14 w15 w16se w16cid w16 w16cex w16sdtdh w16du">
+<w:styles xmlns:mc="http://schemas.openxmlformats.org/markup-compatibility/2006" xmlns:r="http://schemas.openxmlformats.org/officeDocument/2006/relationships" xmlns:w="http://schemas.openxmlformats.org/wordprocessingml/2006/main" xmlns:w14="http://schemas.microsoft.com/office/word/2010/wordml" xmlns:w15="http://schemas.microsoft.com/office/word/2012/wordml" xmlns:w16cex="http://schemas.microsoft.com/office/word/2018/wordml/cex" xmlns:w16cid="http://schemas.microsoft.com/office/word/2016/wordml/cid" xmlns:w16="http://schemas.microsoft.com/office/word/2018/wordml" xmlns:w16du="http://schemas.microsoft.com/office/word/2023/wordml/word16du" xmlns:w16sdtdh="http://schemas.microsoft.com/office/word/2020/wordml/sdtdatahash" xmlns:w16sdtfl="http://schemas.microsoft.com/office/word/2024/wordml/sdtformatlock" xmlns:w16se="http://schemas.microsoft.com/office/word/2015/wordml/symex" mc:Ignorable="w14 w15 w16se w16cid w16 w16cex w16sdtdh w16sdtfl w16du">
   <w:docDefaults>
     <w:rPrDefault>
       <w:rPr>

</xml_diff>